<commit_message>
presque finis mais je suis en train de tomber de fatigue
</commit_message>
<xml_diff>
--- a/TRAVAIL_PRATIQUE_1-A22.docx
+++ b/TRAVAIL_PRATIQUE_1-A22.docx
@@ -719,149 +719,6 @@
       </w:pPr>
       <w:r>
         <w:rPr/>
-      </w:r>
-    </w:p>
-    <w:p>
-      <w:pPr>
-        <w:pStyle w:val="ListParagraph"/>
-        <w:ind w:left="720" w:hanging="0"/>
-        <w:jc w:val="both"/>
-        <w:rPr/>
-      </w:pPr>
-      <w:r>
-        <w:rPr/>
-      </w:r>
-    </w:p>
-    <w:p>
-      <w:pPr>
-        <w:pStyle w:val="ListParagraph"/>
-        <w:numPr>
-          <w:ilvl w:val="0"/>
-          <w:numId w:val="5"/>
-        </w:numPr>
-        <w:jc w:val="both"/>
-        <w:rPr>
-          <w:rFonts w:ascii="Verdana" w:hAnsi="Verdana"/>
-          <w:sz w:val="24"/>
-        </w:rPr>
-      </w:pPr>
-      <w:r>
-        <w:rPr>
-          <w:rFonts w:ascii="Verdana" w:hAnsi="Verdana"/>
-          <w:b/>
-          <w:sz w:val="24"/>
-        </w:rPr>
-        <w:t>Un plateaux devra se déplacer</w:t>
-      </w:r>
-      <w:r>
-        <w:rPr>
-          <w:rFonts w:ascii="Verdana" w:hAnsi="Verdana"/>
-          <w:sz w:val="24"/>
-        </w:rPr>
-        <w:t>.  Un autre de ces plateaux devra être glissant comme de la glace (organisez-vous pour qu’il soit facile à reconnaître visuellement).</w:t>
-      </w:r>
-    </w:p>
-    <w:p>
-      <w:pPr>
-        <w:pStyle w:val="ListParagraph"/>
-        <w:numPr>
-          <w:ilvl w:val="0"/>
-          <w:numId w:val="5"/>
-        </w:numPr>
-        <w:jc w:val="both"/>
-        <w:rPr>
-          <w:rFonts w:ascii="Verdana" w:hAnsi="Verdana"/>
-          <w:sz w:val="24"/>
-        </w:rPr>
-      </w:pPr>
-      <w:r>
-        <w:rPr>
-          <w:rFonts w:ascii="Verdana" w:hAnsi="Verdana"/>
-          <w:sz w:val="24"/>
-        </w:rPr>
-        <w:t xml:space="preserve">Votre jeu doit comporter des objets qui </w:t>
-      </w:r>
-      <w:r>
-        <w:rPr>
-          <w:rFonts w:ascii="Verdana" w:hAnsi="Verdana"/>
-          <w:b/>
-          <w:bCs/>
-          <w:sz w:val="24"/>
-        </w:rPr>
-        <w:t>apparaissent</w:t>
-      </w:r>
-      <w:r>
-        <w:rPr>
-          <w:rFonts w:ascii="Verdana" w:hAnsi="Verdana"/>
-          <w:sz w:val="24"/>
-        </w:rPr>
-        <w:t xml:space="preserve"> en cours de partie.</w:t>
-      </w:r>
-    </w:p>
-    <w:p>
-      <w:pPr>
-        <w:pStyle w:val="ListParagraph"/>
-        <w:numPr>
-          <w:ilvl w:val="0"/>
-          <w:numId w:val="5"/>
-        </w:numPr>
-        <w:jc w:val="both"/>
-        <w:rPr>
-          <w:rFonts w:ascii="Verdana" w:hAnsi="Verdana"/>
-          <w:sz w:val="24"/>
-        </w:rPr>
-      </w:pPr>
-      <w:r>
-        <w:rPr>
-          <w:rFonts w:ascii="Verdana" w:hAnsi="Verdana"/>
-          <w:b/>
-          <w:sz w:val="24"/>
-        </w:rPr>
-        <w:t>Des ennemis doivent apparaître</w:t>
-      </w:r>
-      <w:r>
-        <w:rPr>
-          <w:rFonts w:ascii="Verdana" w:hAnsi="Verdana"/>
-          <w:sz w:val="24"/>
-        </w:rPr>
-        <w:t>.  Libre à vous de donner le comportement que vous souhaitez à vos ennemis.</w:t>
-      </w:r>
-    </w:p>
-    <w:p>
-      <w:pPr>
-        <w:pStyle w:val="ListParagraph"/>
-        <w:numPr>
-          <w:ilvl w:val="0"/>
-          <w:numId w:val="5"/>
-        </w:numPr>
-        <w:jc w:val="both"/>
-        <w:rPr>
-          <w:rFonts w:ascii="Verdana" w:hAnsi="Verdana"/>
-          <w:sz w:val="24"/>
-        </w:rPr>
-      </w:pPr>
-      <w:r>
-        <w:rPr>
-          <w:rFonts w:ascii="Verdana" w:hAnsi="Verdana"/>
-          <w:sz w:val="24"/>
-        </w:rPr>
-        <w:t xml:space="preserve">Certaines actions ou contacts doivent faire </w:t>
-      </w:r>
-      <w:r>
-        <w:rPr>
-          <w:rFonts w:ascii="Verdana" w:hAnsi="Verdana"/>
-          <w:b/>
-          <w:bCs/>
-          <w:sz w:val="24"/>
-        </w:rPr>
-        <w:t>perdre de la vie</w:t>
-      </w:r>
-      <w:r>
-        <w:rPr>
-          <w:rFonts w:ascii="Verdana" w:hAnsi="Verdana"/>
-          <w:sz w:val="24"/>
-        </w:rPr>
-        <w:t xml:space="preserve"> à votre personnage. À vous de déterminer son nombre de vies.</w:t>
       </w:r>
     </w:p>
     <w:p>

</xml_diff>